<commit_message>
adicao modulo meu emprestimo
</commit_message>
<xml_diff>
--- a/modulo_meu_emprestimo/modulo_meu_emprestimo.docx
+++ b/modulo_meu_emprestimo/modulo_meu_emprestimo.docx
@@ -9,10 +9,7 @@
         <w:spacing w:line="276" w:lineRule="auto"/>
       </w:pPr>
       <w:r>
-        <w:t>Meus em</w:t>
-      </w:r>
-      <w:r>
-        <w:t>préstimos</w:t>
+        <w:t>Meus empréstimos</w:t>
       </w:r>
     </w:p>
     <w:p>
@@ -121,14 +118,7 @@
           <w:sz w:val="24"/>
           <w:szCs w:val="24"/>
         </w:rPr>
-        <w:t>Identificar caso haja empréstimos vencidos</w:t>
-      </w:r>
-      <w:r>
-        <w:rPr>
-          <w:sz w:val="24"/>
-          <w:szCs w:val="24"/>
-        </w:rPr>
-        <w:t>/perto de vencer.</w:t>
+        <w:t>Identificar caso haja empréstimos vencidos/perto de vencer.</w:t>
       </w:r>
     </w:p>
     <w:p>
@@ -176,7 +166,7 @@
           <w:sz w:val="24"/>
           <w:szCs w:val="24"/>
         </w:rPr>
-        <w:t>Os empréstimos para aquele usuário devem ser exibidos em forma de lista, como na figura 2.6. (A).</w:t>
+        <w:t>Os empréstimos para aquele usuário devem ser exibidos em forma de lista, como na figura (A).</w:t>
       </w:r>
     </w:p>
     <w:p>
@@ -196,7 +186,7 @@
           <w:sz w:val="24"/>
           <w:szCs w:val="24"/>
         </w:rPr>
-        <w:t>Deve disponibilizar botão “Detalhes”, que vai exibir os detalhes para aquele empréstimo, como na figura 2.6. (B).</w:t>
+        <w:t>Deve disponibilizar botão “Detalhes”, que vai exibir os detalhes para aquele empréstimo, como na figura (B).</w:t>
       </w:r>
     </w:p>
     <w:p>
@@ -236,14 +226,7 @@
           <w:sz w:val="24"/>
           <w:szCs w:val="24"/>
         </w:rPr>
-        <w:t>A tela de Detalhes deve disponibilizar a infor</w:t>
-      </w:r>
-      <w:r>
-        <w:rPr>
-          <w:sz w:val="24"/>
-          <w:szCs w:val="24"/>
-        </w:rPr>
-        <w:t>mações sobre o empréstimo como disposto no protótipo.</w:t>
+        <w:t>A tela de Detalhes deve disponibilizar a informações sobre o empréstimo como disposto no protótipo.</w:t>
       </w:r>
     </w:p>
     <w:p>
@@ -283,14 +266,7 @@
           <w:sz w:val="24"/>
           <w:szCs w:val="24"/>
         </w:rPr>
-        <w:t>A tela de Detalhes deve disponibilizar o botão “Voltar”, que per</w:t>
-      </w:r>
-      <w:r>
-        <w:rPr>
-          <w:sz w:val="24"/>
-          <w:szCs w:val="24"/>
-        </w:rPr>
-        <w:t>mite voltar para a tela anterior.</w:t>
+        <w:t>A tela de Detalhes deve disponibilizar o botão “Voltar”, que permite voltar para a tela anterior.</w:t>
       </w:r>
     </w:p>
     <w:p>
@@ -517,15 +493,7 @@
           <w:sz w:val="24"/>
           <w:szCs w:val="24"/>
         </w:rPr>
-        <w:t xml:space="preserve">Figura </w:t>
-      </w:r>
-      <w:r>
-        <w:rPr>
-          <w:b/>
-          <w:sz w:val="24"/>
-          <w:szCs w:val="24"/>
-        </w:rPr>
-        <w:t xml:space="preserve">(A): </w:t>
+        <w:t xml:space="preserve">Figura (A): </w:t>
       </w:r>
       <w:r>
         <w:rPr>
@@ -607,15 +575,7 @@
           <w:sz w:val="24"/>
           <w:szCs w:val="24"/>
         </w:rPr>
-        <w:t>Figura</w:t>
-      </w:r>
-      <w:r>
-        <w:rPr>
-          <w:b/>
-          <w:sz w:val="24"/>
-          <w:szCs w:val="24"/>
-        </w:rPr>
-        <w:t xml:space="preserve"> (B): </w:t>
+        <w:t xml:space="preserve">Figura (B): </w:t>
       </w:r>
       <w:r>
         <w:rPr>

</xml_diff>